<commit_message>
adelanto de la memoria y movimiento enemigo
</commit_message>
<xml_diff>
--- a/Memoria.docx
+++ b/Memoria.docx
@@ -250,6 +250,7 @@
                                     <w:dataBinding w:prefixMappings="xmlns:ns0='http://schemas.openxmlformats.org/officeDocument/2006/extended-properties' " w:xpath="/ns0:Properties[1]/ns0:Company[1]" w:storeItemID="{6668398D-A668-4E3E-A5EB-62B293D839F1}"/>
                                     <w:text/>
                                   </w:sdtPr>
+                                  <w:sdtEndPr/>
                                   <w:sdtContent>
                                     <w:r>
                                       <w:rPr>
@@ -293,6 +294,7 @@
                                     <w:dataBinding w:prefixMappings="xmlns:ns0='http://schemas.microsoft.com/office/2006/coverPageProps' " w:xpath="/ns0:CoverPageProperties[1]/ns0:CompanyAddress[1]" w:storeItemID="{55AF091B-3C7A-41E3-B477-F2FDAA23CFDA}"/>
                                     <w:text/>
                                   </w:sdtPr>
+                                  <w:sdtEndPr/>
                                   <w:sdtContent>
                                     <w:r>
                                       <w:rPr>
@@ -358,6 +360,7 @@
                               <w:dataBinding w:prefixMappings="xmlns:ns0='http://schemas.openxmlformats.org/officeDocument/2006/extended-properties' " w:xpath="/ns0:Properties[1]/ns0:Company[1]" w:storeItemID="{6668398D-A668-4E3E-A5EB-62B293D839F1}"/>
                               <w:text/>
                             </w:sdtPr>
+                            <w:sdtEndPr/>
                             <w:sdtContent>
                               <w:r>
                                 <w:rPr>
@@ -401,6 +404,7 @@
                               <w:dataBinding w:prefixMappings="xmlns:ns0='http://schemas.microsoft.com/office/2006/coverPageProps' " w:xpath="/ns0:CoverPageProperties[1]/ns0:CompanyAddress[1]" w:storeItemID="{55AF091B-3C7A-41E3-B477-F2FDAA23CFDA}"/>
                               <w:text/>
                             </w:sdtPr>
+                            <w:sdtEndPr/>
                             <w:sdtContent>
                               <w:r>
                                 <w:rPr>
@@ -499,6 +503,7 @@
                                   <w:dataBinding w:prefixMappings="xmlns:ns0='http://purl.org/dc/elements/1.1/' xmlns:ns1='http://schemas.openxmlformats.org/package/2006/metadata/core-properties' " w:xpath="/ns1:coreProperties[1]/ns0:subject[1]" w:storeItemID="{6C3C8BC8-F283-45AE-878A-BAB7291924A1}"/>
                                   <w:text/>
                                 </w:sdtPr>
+                                <w:sdtEndPr/>
                                 <w:sdtContent>
                                   <w:p>
                                     <w:pPr>
@@ -537,6 +542,7 @@
                                   <w:dataBinding w:prefixMappings="xmlns:ns0='http://purl.org/dc/elements/1.1/' xmlns:ns1='http://schemas.openxmlformats.org/package/2006/metadata/core-properties' " w:xpath="/ns1:coreProperties[1]/ns0:creator[1]" w:storeItemID="{6C3C8BC8-F283-45AE-878A-BAB7291924A1}"/>
                                   <w:text/>
                                 </w:sdtPr>
+                                <w:sdtEndPr/>
                                 <w:sdtContent>
                                   <w:p>
                                     <w:pPr>
@@ -601,6 +607,7 @@
                             <w:dataBinding w:prefixMappings="xmlns:ns0='http://purl.org/dc/elements/1.1/' xmlns:ns1='http://schemas.openxmlformats.org/package/2006/metadata/core-properties' " w:xpath="/ns1:coreProperties[1]/ns0:subject[1]" w:storeItemID="{6C3C8BC8-F283-45AE-878A-BAB7291924A1}"/>
                             <w:text/>
                           </w:sdtPr>
+                          <w:sdtEndPr/>
                           <w:sdtContent>
                             <w:p>
                               <w:pPr>
@@ -639,6 +646,7 @@
                             <w:dataBinding w:prefixMappings="xmlns:ns0='http://purl.org/dc/elements/1.1/' xmlns:ns1='http://schemas.openxmlformats.org/package/2006/metadata/core-properties' " w:xpath="/ns1:coreProperties[1]/ns0:creator[1]" w:storeItemID="{6C3C8BC8-F283-45AE-878A-BAB7291924A1}"/>
                             <w:text/>
                           </w:sdtPr>
+                          <w:sdtEndPr/>
                           <w:sdtContent>
                             <w:p>
                               <w:pPr>
@@ -756,6 +764,7 @@
                                     <w:calendar w:val="gregorian"/>
                                   </w:date>
                                 </w:sdtPr>
+                                <w:sdtEndPr/>
                                 <w:sdtContent>
                                   <w:p>
                                     <w:pPr>
@@ -822,6 +831,7 @@
                               <w:calendar w:val="gregorian"/>
                             </w:date>
                           </w:sdtPr>
+                          <w:sdtEndPr/>
                           <w:sdtContent>
                             <w:p>
                               <w:pPr>
@@ -890,6 +900,713 @@
             </w:rPr>
           </w:pPr>
         </w:p>
+        <w:sdt>
+          <w:sdtPr>
+            <w:id w:val="-1783869466"/>
+            <w:docPartObj>
+              <w:docPartGallery w:val="Table of Contents"/>
+              <w:docPartUnique/>
+            </w:docPartObj>
+          </w:sdtPr>
+          <w:sdtEndPr>
+            <w:rPr>
+              <w:rFonts w:ascii="Times New Roman" w:eastAsiaTheme="minorHAnsi" w:hAnsi="Times New Roman" w:cstheme="minorBidi"/>
+              <w:b/>
+              <w:bCs/>
+              <w:color w:val="auto"/>
+              <w:sz w:val="24"/>
+              <w:szCs w:val="22"/>
+              <w:lang w:eastAsia="en-US"/>
+            </w:rPr>
+          </w:sdtEndPr>
+          <w:sdtContent>
+            <w:p>
+              <w:pPr>
+                <w:pStyle w:val="TtuloTDC"/>
+              </w:pPr>
+              <w:r>
+                <w:t>Tabla de contenido</w:t>
+              </w:r>
+            </w:p>
+            <w:p>
+              <w:pPr>
+                <w:pStyle w:val="TDC1"/>
+                <w:tabs>
+                  <w:tab w:val="left" w:pos="440"/>
+                  <w:tab w:val="right" w:leader="dot" w:pos="8494"/>
+                </w:tabs>
+                <w:rPr>
+                  <w:noProof/>
+                </w:rPr>
+              </w:pPr>
+              <w:r>
+                <w:fldChar w:fldCharType="begin"/>
+              </w:r>
+              <w:r>
+                <w:instrText xml:space="preserve"> TOC \o "1-3" \h \z \u </w:instrText>
+              </w:r>
+              <w:r>
+                <w:fldChar w:fldCharType="separate"/>
+              </w:r>
+              <w:hyperlink w:anchor="_Toc104322113" w:history="1">
+                <w:r>
+                  <w:rPr>
+                    <w:rStyle w:val="Hipervnculo"/>
+                    <w:noProof/>
+                  </w:rPr>
+                  <w:t>1.</w:t>
+                </w:r>
+                <w:r>
+                  <w:rPr>
+                    <w:noProof/>
+                  </w:rPr>
+                  <w:tab/>
+                </w:r>
+                <w:r>
+                  <w:rPr>
+                    <w:rStyle w:val="Hipervnculo"/>
+                    <w:noProof/>
+                  </w:rPr>
+                  <w:t>Resumen</w:t>
+                </w:r>
+                <w:r>
+                  <w:rPr>
+                    <w:noProof/>
+                    <w:webHidden/>
+                  </w:rPr>
+                  <w:tab/>
+                </w:r>
+                <w:r>
+                  <w:rPr>
+                    <w:noProof/>
+                    <w:webHidden/>
+                  </w:rPr>
+                  <w:fldChar w:fldCharType="begin"/>
+                </w:r>
+                <w:r>
+                  <w:rPr>
+                    <w:noProof/>
+                    <w:webHidden/>
+                  </w:rPr>
+                  <w:instrText xml:space="preserve"> PAGEREF _Toc104322113 \h </w:instrText>
+                </w:r>
+                <w:r>
+                  <w:rPr>
+                    <w:noProof/>
+                    <w:webHidden/>
+                  </w:rPr>
+                </w:r>
+                <w:r>
+                  <w:rPr>
+                    <w:noProof/>
+                    <w:webHidden/>
+                  </w:rPr>
+                  <w:fldChar w:fldCharType="separate"/>
+                </w:r>
+                <w:r>
+                  <w:rPr>
+                    <w:noProof/>
+                    <w:webHidden/>
+                  </w:rPr>
+                  <w:t>3</w:t>
+                </w:r>
+                <w:r>
+                  <w:rPr>
+                    <w:noProof/>
+                    <w:webHidden/>
+                  </w:rPr>
+                  <w:fldChar w:fldCharType="end"/>
+                </w:r>
+              </w:hyperlink>
+            </w:p>
+            <w:p>
+              <w:pPr>
+                <w:pStyle w:val="TDC2"/>
+                <w:tabs>
+                  <w:tab w:val="left" w:pos="880"/>
+                  <w:tab w:val="right" w:leader="dot" w:pos="8494"/>
+                </w:tabs>
+                <w:rPr>
+                  <w:noProof/>
+                </w:rPr>
+              </w:pPr>
+              <w:hyperlink w:anchor="_Toc104322114" w:history="1">
+                <w:r>
+                  <w:rPr>
+                    <w:rStyle w:val="Hipervnculo"/>
+                    <w:noProof/>
+                  </w:rPr>
+                  <w:t>1.1.</w:t>
+                </w:r>
+                <w:r>
+                  <w:rPr>
+                    <w:noProof/>
+                  </w:rPr>
+                  <w:tab/>
+                </w:r>
+                <w:r>
+                  <w:rPr>
+                    <w:rStyle w:val="Hipervnculo"/>
+                    <w:noProof/>
+                  </w:rPr>
+                  <w:t>Sumary</w:t>
+                </w:r>
+                <w:r>
+                  <w:rPr>
+                    <w:noProof/>
+                    <w:webHidden/>
+                  </w:rPr>
+                  <w:tab/>
+                </w:r>
+                <w:r>
+                  <w:rPr>
+                    <w:noProof/>
+                    <w:webHidden/>
+                  </w:rPr>
+                  <w:fldChar w:fldCharType="begin"/>
+                </w:r>
+                <w:r>
+                  <w:rPr>
+                    <w:noProof/>
+                    <w:webHidden/>
+                  </w:rPr>
+                  <w:instrText xml:space="preserve"> PAGEREF _Toc104322114 \h </w:instrText>
+                </w:r>
+                <w:r>
+                  <w:rPr>
+                    <w:noProof/>
+                    <w:webHidden/>
+                  </w:rPr>
+                </w:r>
+                <w:r>
+                  <w:rPr>
+                    <w:noProof/>
+                    <w:webHidden/>
+                  </w:rPr>
+                  <w:fldChar w:fldCharType="separate"/>
+                </w:r>
+                <w:r>
+                  <w:rPr>
+                    <w:noProof/>
+                    <w:webHidden/>
+                  </w:rPr>
+                  <w:t>3</w:t>
+                </w:r>
+                <w:r>
+                  <w:rPr>
+                    <w:noProof/>
+                    <w:webHidden/>
+                  </w:rPr>
+                  <w:fldChar w:fldCharType="end"/>
+                </w:r>
+              </w:hyperlink>
+            </w:p>
+            <w:p>
+              <w:pPr>
+                <w:pStyle w:val="TDC1"/>
+                <w:tabs>
+                  <w:tab w:val="left" w:pos="440"/>
+                  <w:tab w:val="right" w:leader="dot" w:pos="8494"/>
+                </w:tabs>
+                <w:rPr>
+                  <w:noProof/>
+                </w:rPr>
+              </w:pPr>
+              <w:hyperlink w:anchor="_Toc104322115" w:history="1">
+                <w:r>
+                  <w:rPr>
+                    <w:rStyle w:val="Hipervnculo"/>
+                    <w:noProof/>
+                  </w:rPr>
+                  <w:t>2.</w:t>
+                </w:r>
+                <w:r>
+                  <w:rPr>
+                    <w:noProof/>
+                  </w:rPr>
+                  <w:tab/>
+                </w:r>
+                <w:r>
+                  <w:rPr>
+                    <w:rStyle w:val="Hipervnculo"/>
+                    <w:noProof/>
+                  </w:rPr>
+                  <w:t>Introducción</w:t>
+                </w:r>
+                <w:r>
+                  <w:rPr>
+                    <w:noProof/>
+                    <w:webHidden/>
+                  </w:rPr>
+                  <w:tab/>
+                </w:r>
+                <w:r>
+                  <w:rPr>
+                    <w:noProof/>
+                    <w:webHidden/>
+                  </w:rPr>
+                  <w:fldChar w:fldCharType="begin"/>
+                </w:r>
+                <w:r>
+                  <w:rPr>
+                    <w:noProof/>
+                    <w:webHidden/>
+                  </w:rPr>
+                  <w:instrText xml:space="preserve"> PAGEREF _Toc104322115 \h </w:instrText>
+                </w:r>
+                <w:r>
+                  <w:rPr>
+                    <w:noProof/>
+                    <w:webHidden/>
+                  </w:rPr>
+                </w:r>
+                <w:r>
+                  <w:rPr>
+                    <w:noProof/>
+                    <w:webHidden/>
+                  </w:rPr>
+                  <w:fldChar w:fldCharType="separate"/>
+                </w:r>
+                <w:r>
+                  <w:rPr>
+                    <w:noProof/>
+                    <w:webHidden/>
+                  </w:rPr>
+                  <w:t>5</w:t>
+                </w:r>
+                <w:r>
+                  <w:rPr>
+                    <w:noProof/>
+                    <w:webHidden/>
+                  </w:rPr>
+                  <w:fldChar w:fldCharType="end"/>
+                </w:r>
+              </w:hyperlink>
+            </w:p>
+            <w:p>
+              <w:pPr>
+                <w:pStyle w:val="TDC2"/>
+                <w:tabs>
+                  <w:tab w:val="left" w:pos="880"/>
+                  <w:tab w:val="right" w:leader="dot" w:pos="8494"/>
+                </w:tabs>
+                <w:rPr>
+                  <w:noProof/>
+                </w:rPr>
+              </w:pPr>
+              <w:hyperlink w:anchor="_Toc104322116" w:history="1">
+                <w:r>
+                  <w:rPr>
+                    <w:rStyle w:val="Hipervnculo"/>
+                    <w:noProof/>
+                  </w:rPr>
+                  <w:t>2.1.</w:t>
+                </w:r>
+                <w:r>
+                  <w:rPr>
+                    <w:noProof/>
+                  </w:rPr>
+                  <w:tab/>
+                </w:r>
+                <w:r>
+                  <w:rPr>
+                    <w:rStyle w:val="Hipervnculo"/>
+                    <w:noProof/>
+                  </w:rPr>
+                  <w:t>Videojuego</w:t>
+                </w:r>
+                <w:r>
+                  <w:rPr>
+                    <w:noProof/>
+                    <w:webHidden/>
+                  </w:rPr>
+                  <w:tab/>
+                </w:r>
+                <w:r>
+                  <w:rPr>
+                    <w:noProof/>
+                    <w:webHidden/>
+                  </w:rPr>
+                  <w:fldChar w:fldCharType="begin"/>
+                </w:r>
+                <w:r>
+                  <w:rPr>
+                    <w:noProof/>
+                    <w:webHidden/>
+                  </w:rPr>
+                  <w:instrText xml:space="preserve"> PAGEREF _Toc104322116 \h </w:instrText>
+                </w:r>
+                <w:r>
+                  <w:rPr>
+                    <w:noProof/>
+                    <w:webHidden/>
+                  </w:rPr>
+                </w:r>
+                <w:r>
+                  <w:rPr>
+                    <w:noProof/>
+                    <w:webHidden/>
+                  </w:rPr>
+                  <w:fldChar w:fldCharType="separate"/>
+                </w:r>
+                <w:r>
+                  <w:rPr>
+                    <w:noProof/>
+                    <w:webHidden/>
+                  </w:rPr>
+                  <w:t>5</w:t>
+                </w:r>
+                <w:r>
+                  <w:rPr>
+                    <w:noProof/>
+                    <w:webHidden/>
+                  </w:rPr>
+                  <w:fldChar w:fldCharType="end"/>
+                </w:r>
+              </w:hyperlink>
+            </w:p>
+            <w:p>
+              <w:pPr>
+                <w:pStyle w:val="TDC2"/>
+                <w:tabs>
+                  <w:tab w:val="left" w:pos="880"/>
+                  <w:tab w:val="right" w:leader="dot" w:pos="8494"/>
+                </w:tabs>
+                <w:rPr>
+                  <w:noProof/>
+                </w:rPr>
+              </w:pPr>
+              <w:hyperlink w:anchor="_Toc104322117" w:history="1">
+                <w:r>
+                  <w:rPr>
+                    <w:rStyle w:val="Hipervnculo"/>
+                    <w:iCs/>
+                    <w:noProof/>
+                  </w:rPr>
+                  <w:t>2.2.</w:t>
+                </w:r>
+                <w:r>
+                  <w:rPr>
+                    <w:noProof/>
+                  </w:rPr>
+                  <w:tab/>
+                </w:r>
+                <w:r>
+                  <w:rPr>
+                    <w:rStyle w:val="Hipervnculo"/>
+                    <w:noProof/>
+                  </w:rPr>
+                  <w:t>LibGDX</w:t>
+                </w:r>
+                <w:r>
+                  <w:rPr>
+                    <w:noProof/>
+                    <w:webHidden/>
+                  </w:rPr>
+                  <w:tab/>
+                </w:r>
+                <w:r>
+                  <w:rPr>
+                    <w:noProof/>
+                    <w:webHidden/>
+                  </w:rPr>
+                  <w:fldChar w:fldCharType="begin"/>
+                </w:r>
+                <w:r>
+                  <w:rPr>
+                    <w:noProof/>
+                    <w:webHidden/>
+                  </w:rPr>
+                  <w:instrText xml:space="preserve"> PAGEREF _Toc104322117 \h </w:instrText>
+                </w:r>
+                <w:r>
+                  <w:rPr>
+                    <w:noProof/>
+                    <w:webHidden/>
+                  </w:rPr>
+                </w:r>
+                <w:r>
+                  <w:rPr>
+                    <w:noProof/>
+                    <w:webHidden/>
+                  </w:rPr>
+                  <w:fldChar w:fldCharType="separate"/>
+                </w:r>
+                <w:r>
+                  <w:rPr>
+                    <w:noProof/>
+                    <w:webHidden/>
+                  </w:rPr>
+                  <w:t>7</w:t>
+                </w:r>
+                <w:r>
+                  <w:rPr>
+                    <w:noProof/>
+                    <w:webHidden/>
+                  </w:rPr>
+                  <w:fldChar w:fldCharType="end"/>
+                </w:r>
+              </w:hyperlink>
+            </w:p>
+            <w:p>
+              <w:pPr>
+                <w:pStyle w:val="TDC2"/>
+                <w:tabs>
+                  <w:tab w:val="left" w:pos="880"/>
+                  <w:tab w:val="right" w:leader="dot" w:pos="8494"/>
+                </w:tabs>
+                <w:rPr>
+                  <w:noProof/>
+                </w:rPr>
+              </w:pPr>
+              <w:hyperlink w:anchor="_Toc104322118" w:history="1">
+                <w:r>
+                  <w:rPr>
+                    <w:rStyle w:val="Hipervnculo"/>
+                    <w:noProof/>
+                  </w:rPr>
+                  <w:t>2.3.</w:t>
+                </w:r>
+                <w:r>
+                  <w:rPr>
+                    <w:noProof/>
+                  </w:rPr>
+                  <w:tab/>
+                </w:r>
+                <w:r>
+                  <w:rPr>
+                    <w:rStyle w:val="Hipervnculo"/>
+                    <w:noProof/>
+                  </w:rPr>
+                  <w:t>ECS</w:t>
+                </w:r>
+                <w:r>
+                  <w:rPr>
+                    <w:noProof/>
+                    <w:webHidden/>
+                  </w:rPr>
+                  <w:tab/>
+                </w:r>
+                <w:r>
+                  <w:rPr>
+                    <w:noProof/>
+                    <w:webHidden/>
+                  </w:rPr>
+                  <w:fldChar w:fldCharType="begin"/>
+                </w:r>
+                <w:r>
+                  <w:rPr>
+                    <w:noProof/>
+                    <w:webHidden/>
+                  </w:rPr>
+                  <w:instrText xml:space="preserve"> PAGEREF _Toc104322118 \h </w:instrText>
+                </w:r>
+                <w:r>
+                  <w:rPr>
+                    <w:noProof/>
+                    <w:webHidden/>
+                  </w:rPr>
+                </w:r>
+                <w:r>
+                  <w:rPr>
+                    <w:noProof/>
+                    <w:webHidden/>
+                  </w:rPr>
+                  <w:fldChar w:fldCharType="separate"/>
+                </w:r>
+                <w:r>
+                  <w:rPr>
+                    <w:noProof/>
+                    <w:webHidden/>
+                  </w:rPr>
+                  <w:t>7</w:t>
+                </w:r>
+                <w:r>
+                  <w:rPr>
+                    <w:noProof/>
+                    <w:webHidden/>
+                  </w:rPr>
+                  <w:fldChar w:fldCharType="end"/>
+                </w:r>
+              </w:hyperlink>
+            </w:p>
+            <w:p>
+              <w:pPr>
+                <w:pStyle w:val="TDC1"/>
+                <w:tabs>
+                  <w:tab w:val="left" w:pos="440"/>
+                  <w:tab w:val="right" w:leader="dot" w:pos="8494"/>
+                </w:tabs>
+                <w:rPr>
+                  <w:noProof/>
+                </w:rPr>
+              </w:pPr>
+              <w:hyperlink w:anchor="_Toc104322119" w:history="1">
+                <w:r>
+                  <w:rPr>
+                    <w:rStyle w:val="Hipervnculo"/>
+                    <w:iCs/>
+                    <w:noProof/>
+                  </w:rPr>
+                  <w:t>3.</w:t>
+                </w:r>
+                <w:r>
+                  <w:rPr>
+                    <w:noProof/>
+                  </w:rPr>
+                  <w:tab/>
+                </w:r>
+                <w:r>
+                  <w:rPr>
+                    <w:rStyle w:val="Hipervnculo"/>
+                    <w:iCs/>
+                    <w:noProof/>
+                  </w:rPr>
+                  <w:t>Objetivos y características del proyecto</w:t>
+                </w:r>
+                <w:r>
+                  <w:rPr>
+                    <w:noProof/>
+                    <w:webHidden/>
+                  </w:rPr>
+                  <w:tab/>
+                </w:r>
+                <w:r>
+                  <w:rPr>
+                    <w:noProof/>
+                    <w:webHidden/>
+                  </w:rPr>
+                  <w:fldChar w:fldCharType="begin"/>
+                </w:r>
+                <w:r>
+                  <w:rPr>
+                    <w:noProof/>
+                    <w:webHidden/>
+                  </w:rPr>
+                  <w:instrText xml:space="preserve"> PAGEREF _Toc104322119 \h </w:instrText>
+                </w:r>
+                <w:r>
+                  <w:rPr>
+                    <w:noProof/>
+                    <w:webHidden/>
+                  </w:rPr>
+                </w:r>
+                <w:r>
+                  <w:rPr>
+                    <w:noProof/>
+                    <w:webHidden/>
+                  </w:rPr>
+                  <w:fldChar w:fldCharType="separate"/>
+                </w:r>
+                <w:r>
+                  <w:rPr>
+                    <w:noProof/>
+                    <w:webHidden/>
+                  </w:rPr>
+                  <w:t>9</w:t>
+                </w:r>
+                <w:r>
+                  <w:rPr>
+                    <w:noProof/>
+                    <w:webHidden/>
+                  </w:rPr>
+                  <w:fldChar w:fldCharType="end"/>
+                </w:r>
+              </w:hyperlink>
+            </w:p>
+            <w:p>
+              <w:pPr>
+                <w:pStyle w:val="TDC1"/>
+                <w:tabs>
+                  <w:tab w:val="left" w:pos="440"/>
+                  <w:tab w:val="right" w:leader="dot" w:pos="8494"/>
+                </w:tabs>
+                <w:rPr>
+                  <w:noProof/>
+                </w:rPr>
+              </w:pPr>
+              <w:hyperlink w:anchor="_Toc104322120" w:history="1">
+                <w:r>
+                  <w:rPr>
+                    <w:rStyle w:val="Hipervnculo"/>
+                    <w:noProof/>
+                  </w:rPr>
+                  <w:t>4.</w:t>
+                </w:r>
+                <w:r>
+                  <w:rPr>
+                    <w:noProof/>
+                  </w:rPr>
+                  <w:tab/>
+                </w:r>
+                <w:r>
+                  <w:rPr>
+                    <w:rStyle w:val="Hipervnculo"/>
+                    <w:noProof/>
+                  </w:rPr>
+                  <w:t>Finalidad</w:t>
+                </w:r>
+                <w:r>
+                  <w:rPr>
+                    <w:noProof/>
+                    <w:webHidden/>
+                  </w:rPr>
+                  <w:tab/>
+                </w:r>
+                <w:r>
+                  <w:rPr>
+                    <w:noProof/>
+                    <w:webHidden/>
+                  </w:rPr>
+                  <w:fldChar w:fldCharType="begin"/>
+                </w:r>
+                <w:r>
+                  <w:rPr>
+                    <w:noProof/>
+                    <w:webHidden/>
+                  </w:rPr>
+                  <w:instrText xml:space="preserve"> PAGEREF _Toc104322120 \h </w:instrText>
+                </w:r>
+                <w:r>
+                  <w:rPr>
+                    <w:noProof/>
+                    <w:webHidden/>
+                  </w:rPr>
+                </w:r>
+                <w:r>
+                  <w:rPr>
+                    <w:noProof/>
+                    <w:webHidden/>
+                  </w:rPr>
+                  <w:fldChar w:fldCharType="separate"/>
+                </w:r>
+                <w:r>
+                  <w:rPr>
+                    <w:noProof/>
+                    <w:webHidden/>
+                  </w:rPr>
+                  <w:t>11</w:t>
+                </w:r>
+                <w:r>
+                  <w:rPr>
+                    <w:noProof/>
+                    <w:webHidden/>
+                  </w:rPr>
+                  <w:fldChar w:fldCharType="end"/>
+                </w:r>
+              </w:hyperlink>
+            </w:p>
+            <w:p>
+              <w:r>
+                <w:rPr>
+                  <w:b/>
+                  <w:bCs/>
+                </w:rPr>
+                <w:fldChar w:fldCharType="end"/>
+              </w:r>
+            </w:p>
+          </w:sdtContent>
+        </w:sdt>
         <w:p>
           <w:pPr>
             <w:spacing w:before="0" w:after="160" w:line="259" w:lineRule="auto"/>
@@ -1230,78 +1947,6 @@
             <w:jc w:val="left"/>
           </w:pPr>
         </w:p>
-        <w:p>
-          <w:pPr>
-            <w:spacing w:before="0" w:after="160" w:line="259" w:lineRule="auto"/>
-            <w:jc w:val="left"/>
-          </w:pPr>
-        </w:p>
-        <w:p>
-          <w:pPr>
-            <w:spacing w:before="0" w:after="160" w:line="259" w:lineRule="auto"/>
-            <w:jc w:val="left"/>
-          </w:pPr>
-        </w:p>
-        <w:p>
-          <w:pPr>
-            <w:spacing w:before="0" w:after="160" w:line="259" w:lineRule="auto"/>
-            <w:jc w:val="left"/>
-          </w:pPr>
-        </w:p>
-        <w:p>
-          <w:pPr>
-            <w:spacing w:before="0" w:after="160" w:line="259" w:lineRule="auto"/>
-            <w:jc w:val="left"/>
-          </w:pPr>
-        </w:p>
-        <w:p>
-          <w:pPr>
-            <w:spacing w:before="0" w:after="160" w:line="259" w:lineRule="auto"/>
-            <w:jc w:val="left"/>
-          </w:pPr>
-        </w:p>
-        <w:p>
-          <w:pPr>
-            <w:spacing w:before="0" w:after="160" w:line="259" w:lineRule="auto"/>
-            <w:jc w:val="left"/>
-          </w:pPr>
-        </w:p>
-        <w:p>
-          <w:pPr>
-            <w:spacing w:before="0" w:after="160" w:line="259" w:lineRule="auto"/>
-            <w:jc w:val="left"/>
-          </w:pPr>
-        </w:p>
-        <w:p>
-          <w:pPr>
-            <w:spacing w:before="0" w:after="160" w:line="259" w:lineRule="auto"/>
-            <w:jc w:val="left"/>
-          </w:pPr>
-        </w:p>
-        <w:p>
-          <w:pPr>
-            <w:spacing w:before="0" w:after="160" w:line="259" w:lineRule="auto"/>
-            <w:jc w:val="left"/>
-          </w:pPr>
-        </w:p>
-        <w:p>
-          <w:pPr>
-            <w:spacing w:before="0" w:after="160" w:line="259" w:lineRule="auto"/>
-            <w:jc w:val="left"/>
-          </w:pPr>
-        </w:p>
-        <w:p>
-          <w:pPr>
-            <w:spacing w:before="0" w:after="160" w:line="259" w:lineRule="auto"/>
-            <w:jc w:val="left"/>
-          </w:pPr>
-        </w:p>
-        <w:p>
-          <w:pPr>
-            <w:spacing w:before="0" w:after="160" w:line="259" w:lineRule="auto"/>
-            <w:jc w:val="left"/>
-          </w:pPr>
-        </w:p>
       </w:sdtContent>
     </w:sdt>
     <w:p>
@@ -1312,10 +1957,12 @@
           <w:numId w:val="4"/>
         </w:numPr>
       </w:pPr>
+      <w:bookmarkStart w:id="0" w:name="_Toc104322113"/>
       <w:r>
         <w:lastRenderedPageBreak/>
         <w:t>Resumen</w:t>
       </w:r>
+      <w:bookmarkEnd w:id="0"/>
     </w:p>
     <w:p>
       <w:r>
@@ -1564,14 +2211,7 @@
           <w:i/>
           <w:iCs/>
         </w:rPr>
-        <w:t>Ashley</w:t>
-      </w:r>
-      <w:r>
-        <w:rPr>
-          <w:i/>
-          <w:iCs/>
-        </w:rPr>
-        <w:t>,</w:t>
+        <w:t>Ashley,</w:t>
       </w:r>
       <w:r>
         <w:t xml:space="preserve"> el cual pretende cambiar la forma de trabajar en los videojuegos, </w:t>
@@ -1680,10 +2320,12 @@
       <w:r>
         <w:t xml:space="preserve"> </w:t>
       </w:r>
+      <w:bookmarkStart w:id="1" w:name="_Toc104322114"/>
       <w:proofErr w:type="spellStart"/>
       <w:r>
         <w:t>Sumary</w:t>
       </w:r>
+      <w:bookmarkEnd w:id="1"/>
       <w:proofErr w:type="spellEnd"/>
     </w:p>
     <w:p>
@@ -2561,10 +3203,12 @@
           <w:numId w:val="4"/>
         </w:numPr>
       </w:pPr>
+      <w:bookmarkStart w:id="2" w:name="_Toc104322115"/>
       <w:r>
         <w:lastRenderedPageBreak/>
         <w:t>Introducción</w:t>
       </w:r>
+      <w:bookmarkEnd w:id="2"/>
     </w:p>
     <w:p>
       <w:r>
@@ -2604,8 +3248,13 @@
         </w:numPr>
       </w:pPr>
       <w:r>
-        <w:t xml:space="preserve">  Videojuego</w:t>
-      </w:r>
+        <w:t xml:space="preserve">  </w:t>
+      </w:r>
+      <w:bookmarkStart w:id="3" w:name="_Toc104322116"/>
+      <w:r>
+        <w:t>Videojuego</w:t>
+      </w:r>
+      <w:bookmarkEnd w:id="3"/>
     </w:p>
     <w:p>
       <w:r>
@@ -2638,7 +3287,7 @@
                     </pic:cNvPicPr>
                   </pic:nvPicPr>
                   <pic:blipFill>
-                    <a:blip r:embed="rId8">
+                    <a:blip r:embed="rId9">
                       <a:extLst>
                         <a:ext uri="{28A0092B-C50C-407E-A947-70E740481C1C}">
                           <a14:useLocalDpi xmlns:a14="http://schemas.microsoft.com/office/drawing/2010/main" val="0"/>
@@ -2794,7 +3443,7 @@
                     </pic:cNvPicPr>
                   </pic:nvPicPr>
                   <pic:blipFill>
-                    <a:blip r:embed="rId9">
+                    <a:blip r:embed="rId10">
                       <a:extLst>
                         <a:ext uri="{28A0092B-C50C-407E-A947-70E740481C1C}">
                           <a14:useLocalDpi xmlns:a14="http://schemas.microsoft.com/office/drawing/2010/main" val="0"/>
@@ -2857,6 +3506,9 @@
         </w:rPr>
       </w:pPr>
       <w:r>
+        <w:rPr>
+          <w:noProof/>
+        </w:rPr>
         <w:drawing>
           <wp:anchor distT="0" distB="0" distL="114300" distR="114300" simplePos="0" relativeHeight="251665408" behindDoc="1" locked="0" layoutInCell="1" allowOverlap="1" wp14:anchorId="5FBAF1CE" wp14:editId="16EDC6FB">
             <wp:simplePos x="0" y="0"/>
@@ -2881,7 +3533,7 @@
                     <pic:cNvPicPr/>
                   </pic:nvPicPr>
                   <pic:blipFill>
-                    <a:blip r:embed="rId10">
+                    <a:blip r:embed="rId11">
                       <a:extLst>
                         <a:ext uri="{28A0092B-C50C-407E-A947-70E740481C1C}">
                           <a14:useLocalDpi xmlns:a14="http://schemas.microsoft.com/office/drawing/2010/main" val="0"/>
@@ -2983,6 +3635,19 @@
       </w:r>
     </w:p>
     <w:p>
+      <w:r>
+        <w:t xml:space="preserve">Se eligió este juego debido a su poca complejidad a nivel lógico, y al ser antiguo, se pudo conseguir varios de los elementos que forman al juego, los </w:t>
+      </w:r>
+      <w:proofErr w:type="spellStart"/>
+      <w:r>
+        <w:t>Sprites</w:t>
+      </w:r>
+      <w:proofErr w:type="spellEnd"/>
+      <w:r>
+        <w:t>, música, etc.</w:t>
+      </w:r>
+    </w:p>
+    <w:p>
       <w:pPr>
         <w:pStyle w:val="Ttulo2"/>
         <w:numPr>
@@ -2997,10 +3662,12 @@
       <w:r>
         <w:t xml:space="preserve">  </w:t>
       </w:r>
+      <w:bookmarkStart w:id="4" w:name="_Toc104322117"/>
       <w:proofErr w:type="spellStart"/>
       <w:r>
         <w:t>LibGDX</w:t>
       </w:r>
+      <w:bookmarkEnd w:id="4"/>
       <w:proofErr w:type="spellEnd"/>
     </w:p>
     <w:p>
@@ -3015,10 +3682,438 @@
       <w:r>
         <w:t xml:space="preserve"> es una librería de Java de código abierto basada en el desarrollo de los videojuegos.  </w:t>
       </w:r>
+      <w:r>
+        <w:t xml:space="preserve">La cual posee distintos </w:t>
+      </w:r>
+      <w:proofErr w:type="spellStart"/>
+      <w:r>
+        <w:t>frameworks</w:t>
+      </w:r>
+      <w:proofErr w:type="spellEnd"/>
+      <w:r>
+        <w:t xml:space="preserve"> que se explicaran mas adelante. </w:t>
+      </w:r>
     </w:p>
+    <w:p>
+      <w:r>
+        <w:t xml:space="preserve">Se opto por esta opción debido al lenguaje con el cual esta creado, ya que </w:t>
+      </w:r>
+      <w:r>
+        <w:rPr>
+          <w:i/>
+          <w:iCs/>
+        </w:rPr>
+        <w:t>Java</w:t>
+      </w:r>
+      <w:r>
+        <w:t xml:space="preserve"> es el lenguaje de programación que se ha visto estos dos años con mas detenimiento y es por eso que se tiene una mayor afinidad. </w:t>
+      </w:r>
+    </w:p>
+    <w:p>
+      <w:r>
+        <w:t xml:space="preserve">Además se quería usar la mayor parte de los conceptos vistos en clase los cuales </w:t>
+      </w:r>
+      <w:proofErr w:type="gramStart"/>
+      <w:r>
+        <w:t>son :</w:t>
+      </w:r>
+      <w:proofErr w:type="gramEnd"/>
+      <w:r>
+        <w:t xml:space="preserve"> El modelo MVC, los hilos, POO, desarrollo con base de datos, etc.  </w:t>
+      </w:r>
+    </w:p>
+    <w:p>
+      <w:pPr>
+        <w:pStyle w:val="Ttulo2"/>
+        <w:numPr>
+          <w:ilvl w:val="1"/>
+          <w:numId w:val="4"/>
+        </w:numPr>
+      </w:pPr>
+      <w:r>
+        <w:t xml:space="preserve">  </w:t>
+      </w:r>
+      <w:bookmarkStart w:id="5" w:name="_Toc104322118"/>
+      <w:r>
+        <w:t>ECS</w:t>
+      </w:r>
+      <w:bookmarkEnd w:id="5"/>
+    </w:p>
+    <w:p>
+      <w:r>
+        <w:t>Como se ha mencionado anteriormente, en este proyecto se hace uso de una arquitectura pensada para el desarrollo de videojuegos, esta es ECS, la cual se explicará posteriormente.</w:t>
+      </w:r>
+    </w:p>
+    <w:p>
+      <w:r>
+        <w:t xml:space="preserve">Se quiso aprender mas de esta arquitectura en particular porque, aunque se podía hacer con POO perfectamente, al investigar sobre la resolución del proyecto, se vio la posibilidad de añadir ECS gracias a su facilidad de manejo con el </w:t>
+      </w:r>
+      <w:proofErr w:type="spellStart"/>
+      <w:r>
+        <w:t>framework</w:t>
+      </w:r>
+      <w:proofErr w:type="spellEnd"/>
+      <w:r>
+        <w:t xml:space="preserve"> de </w:t>
+      </w:r>
+      <w:r>
+        <w:rPr>
+          <w:i/>
+          <w:iCs/>
+        </w:rPr>
+        <w:t xml:space="preserve">Ashley </w:t>
+      </w:r>
+      <w:r>
+        <w:t xml:space="preserve">y la buena implementación de esta con </w:t>
+      </w:r>
+      <w:proofErr w:type="spellStart"/>
+      <w:r>
+        <w:t>LibGDX</w:t>
+      </w:r>
+      <w:proofErr w:type="spellEnd"/>
+      <w:r>
+        <w:t xml:space="preserve">. Aunque en futuras actualizaciones, este </w:t>
+      </w:r>
+      <w:proofErr w:type="spellStart"/>
+      <w:r>
+        <w:t>framework</w:t>
+      </w:r>
+      <w:proofErr w:type="spellEnd"/>
+      <w:r>
+        <w:t xml:space="preserve"> paso a ser descartado por otro </w:t>
+      </w:r>
+      <w:proofErr w:type="spellStart"/>
+      <w:r>
+        <w:t>framework</w:t>
+      </w:r>
+      <w:proofErr w:type="spellEnd"/>
+      <w:r>
+        <w:t xml:space="preserve">, con mas </w:t>
+      </w:r>
+      <w:proofErr w:type="gramStart"/>
+      <w:r>
+        <w:t>potencia</w:t>
+      </w:r>
+      <w:proofErr w:type="gramEnd"/>
+      <w:r>
+        <w:t xml:space="preserve"> pero mas complejo en su ejecución. </w:t>
+      </w:r>
+    </w:p>
+    <w:p>
+      <w:r>
+        <w:lastRenderedPageBreak/>
+        <w:t xml:space="preserve">Es por ello mismo que se elegio una versión de </w:t>
+      </w:r>
+      <w:proofErr w:type="spellStart"/>
+      <w:r>
+        <w:t>LibGDX</w:t>
+      </w:r>
+      <w:proofErr w:type="spellEnd"/>
+      <w:r>
+        <w:t xml:space="preserve"> que poseyera este </w:t>
+      </w:r>
+      <w:proofErr w:type="spellStart"/>
+      <w:r>
+        <w:t>framework</w:t>
+      </w:r>
+      <w:proofErr w:type="spellEnd"/>
+      <w:r>
+        <w:t xml:space="preserve"> para este proyecto. Pero no se descarga la idea de hacer la implementación del nuevo </w:t>
+      </w:r>
+      <w:proofErr w:type="spellStart"/>
+      <w:r>
+        <w:t>framework</w:t>
+      </w:r>
+      <w:proofErr w:type="spellEnd"/>
+      <w:r>
+        <w:t xml:space="preserve"> de </w:t>
+      </w:r>
+      <w:proofErr w:type="spellStart"/>
+      <w:r>
+        <w:t>LibGDX</w:t>
+      </w:r>
+      <w:proofErr w:type="spellEnd"/>
+      <w:r>
+        <w:t xml:space="preserve"> dado su gran potencial demostrado en distintos proyectos estudiados para la resolución de este.</w:t>
+      </w:r>
+    </w:p>
+    <w:p/>
+    <w:p/>
+    <w:p/>
+    <w:p/>
+    <w:p/>
+    <w:p/>
+    <w:p/>
+    <w:p/>
+    <w:p/>
+    <w:p/>
+    <w:p/>
+    <w:p/>
+    <w:p>
+      <w:pPr>
+        <w:pStyle w:val="Ttulo1"/>
+        <w:numPr>
+          <w:ilvl w:val="0"/>
+          <w:numId w:val="4"/>
+        </w:numPr>
+        <w:rPr>
+          <w:iCs/>
+        </w:rPr>
+      </w:pPr>
+      <w:bookmarkStart w:id="6" w:name="_Toc104322119"/>
+      <w:r>
+        <w:rPr>
+          <w:iCs/>
+        </w:rPr>
+        <w:lastRenderedPageBreak/>
+        <w:t>Objetivos y características del proyecto</w:t>
+      </w:r>
+      <w:bookmarkEnd w:id="6"/>
+    </w:p>
+    <w:p>
+      <w:r>
+        <w:t xml:space="preserve">Como se ha mencionado en un inicio, este proyecto no deja de ser nada mas que una Alpha que intenta emular al juego original. Y dado el tiempo planteado para la resolución del mismo, y aun con todo el esfuerzo implantado, se hace muy </w:t>
+      </w:r>
+      <w:r>
+        <w:t xml:space="preserve">difícil conseguir que se asemeje al juego. </w:t>
+      </w:r>
+    </w:p>
+    <w:p>
+      <w:r>
+        <w:t xml:space="preserve">Aun </w:t>
+      </w:r>
+      <w:proofErr w:type="gramStart"/>
+      <w:r>
+        <w:t>así</w:t>
+      </w:r>
+      <w:proofErr w:type="gramEnd"/>
+      <w:r>
+        <w:t xml:space="preserve"> se aspira a tener un proyecto bien encaminado, el cual posea los aspectos básicos del juego original </w:t>
+      </w:r>
+      <w:proofErr w:type="spellStart"/>
+      <w:r>
+        <w:t>asi</w:t>
+      </w:r>
+      <w:proofErr w:type="spellEnd"/>
+      <w:r>
+        <w:t xml:space="preserve"> como su esencia. </w:t>
+      </w:r>
+    </w:p>
+    <w:p>
+      <w:r>
+        <w:t xml:space="preserve">Por otra parte, se inicio este proyecto para poder ver a ciencia cierta que era enfrentarse a la resolución de un juego desde cero y es que aun quitando una de las partes mas desafiantes como lo es la planificación de la idea y el diseño de los niveles y los distintos elementos decorativos e interactivos de un juego. No deja atrás la dificultad luego de al darle vida al mismo gracias a la programación. Es con esa idea que se inicio este proyecto buscando aprender las distintas </w:t>
+      </w:r>
+      <w:proofErr w:type="gramStart"/>
+      <w:r>
+        <w:t>implementaciones</w:t>
+      </w:r>
+      <w:proofErr w:type="gramEnd"/>
+      <w:r>
+        <w:t xml:space="preserve"> así como una forma de trabajar, dado que cada motor de juego así como cada lenguaje posee sus distintos distintivos que lo hacen </w:t>
+      </w:r>
+      <w:r>
+        <w:t>diferentes</w:t>
+      </w:r>
+      <w:r>
+        <w:t xml:space="preserve"> a los demás. En esencia, podemos decir que al aprender como funciona uno de ello podemos </w:t>
+      </w:r>
+      <w:r>
+        <w:t xml:space="preserve">transpolar lo aprendido a otros. Es por ello que se intento hacer el trabajo en el marco de </w:t>
+      </w:r>
+      <w:r>
+        <w:rPr>
+          <w:i/>
+          <w:iCs/>
+        </w:rPr>
+        <w:t>Java</w:t>
+      </w:r>
+      <w:r>
+        <w:t>.</w:t>
+      </w:r>
+    </w:p>
+    <w:p>
+      <w:r>
+        <w:t xml:space="preserve">Por otra parte, se intento aprender mas sobre el lenguaje de programación que se uso en el proyecto debido a su robustes y a sus millones de implementaciones. </w:t>
+      </w:r>
+      <w:r>
+        <w:rPr>
+          <w:i/>
+          <w:iCs/>
+        </w:rPr>
+        <w:t>Java</w:t>
+      </w:r>
+      <w:r>
+        <w:t xml:space="preserve"> se ha convertido en un estándar en mas de una empresa a nivel mundial, y es por ello que se quería ver algunos de los aspectos de ella orientado a los videojuegos, aun sabiendo que no es la mejor opción en el mercado a día de hoy. Pero si teniendo en cuenta que se ha usado para crear uno de los juegos mundialmente reconocidos como lo es </w:t>
+      </w:r>
+      <w:r>
+        <w:rPr>
+          <w:i/>
+          <w:iCs/>
+        </w:rPr>
+        <w:t>Minecraft</w:t>
+      </w:r>
+      <w:r>
+        <w:rPr>
+          <w:i/>
+          <w:iCs/>
+        </w:rPr>
+        <w:t xml:space="preserve">. </w:t>
+      </w:r>
+      <w:r>
+        <w:t xml:space="preserve"> Un juego de mundo abierto creado inicialmente en Java y que a día de hoy se ha convertido en un juego de culto. Y aun es </w:t>
+      </w:r>
+      <w:proofErr w:type="spellStart"/>
+      <w:r>
+        <w:t>mas</w:t>
+      </w:r>
+      <w:proofErr w:type="spellEnd"/>
+      <w:r>
+        <w:t xml:space="preserve">, sabiendo que las </w:t>
+      </w:r>
+      <w:proofErr w:type="gramStart"/>
+      <w:r>
+        <w:t>primera versiones</w:t>
+      </w:r>
+      <w:proofErr w:type="gramEnd"/>
+      <w:r>
+        <w:t xml:space="preserve"> de ese gran juego se han creado en el seno de las primeras versiones de </w:t>
+      </w:r>
+      <w:proofErr w:type="spellStart"/>
+      <w:r>
+        <w:t>LibGDX</w:t>
+      </w:r>
+      <w:proofErr w:type="spellEnd"/>
+      <w:r>
+        <w:t xml:space="preserve">. Aunque posteriormente se cambiaría de motor por </w:t>
+      </w:r>
+      <w:proofErr w:type="gramStart"/>
+      <w:r>
+        <w:t>un desarrolladores</w:t>
+      </w:r>
+      <w:proofErr w:type="gramEnd"/>
+      <w:r>
+        <w:t xml:space="preserve"> por los creadores del juego.</w:t>
+      </w:r>
+    </w:p>
+    <w:p>
+      <w:r>
+        <w:lastRenderedPageBreak/>
+        <w:t xml:space="preserve">También cabe destacar que se ha buscado saber mas acerca de la arquitectura de ECS, el cual tiene una cierta peculiaridad que dota a los juegos con gran disponibilidad al cambio y que en sus inicios se lo llamo un estándar para los juegos de RPG o </w:t>
+      </w:r>
+      <w:proofErr w:type="gramStart"/>
+      <w:r>
+        <w:t>MMORPG</w:t>
+      </w:r>
+      <w:proofErr w:type="gramEnd"/>
+      <w:r>
+        <w:t xml:space="preserve"> así como los JRPG. Debido a que estos juegos poseen una gran </w:t>
+      </w:r>
+      <w:proofErr w:type="gramStart"/>
+      <w:r>
+        <w:t>extensión  a</w:t>
+      </w:r>
+      <w:proofErr w:type="gramEnd"/>
+      <w:r>
+        <w:t xml:space="preserve"> nivel de personajes, niveles, </w:t>
+      </w:r>
+      <w:r>
+        <w:t xml:space="preserve">jerarquías, mapas, armas, </w:t>
+      </w:r>
+      <w:proofErr w:type="spellStart"/>
+      <w:r>
+        <w:t>etc</w:t>
+      </w:r>
+      <w:proofErr w:type="spellEnd"/>
+      <w:r>
+        <w:t xml:space="preserve"> que en un modelo de POO se hace muy difícil de mantener llegados a cierto punto. Es por ello que se crea ECS el cual intenta generalizar </w:t>
+      </w:r>
+      <w:proofErr w:type="gramStart"/>
+      <w:r>
+        <w:t>los distintos elemento</w:t>
+      </w:r>
+      <w:proofErr w:type="gramEnd"/>
+      <w:r>
+        <w:t xml:space="preserve"> de un videojuego para poder lograr una mayor adaptabilidad y optimización a la hora de ejecutar el código.</w:t>
+      </w:r>
+    </w:p>
+    <w:p>
+      <w:r>
+        <w:t xml:space="preserve">Por tanto, podemos decir que el proyecto nos ha ayudado a ver el desarrollo de videojuegos desde un punto de vista diferente y se ha intentado aprender tanto del lenguaje de programación utilizado como de las distintas funcionalidades que puede dar las librerías open </w:t>
+      </w:r>
+      <w:proofErr w:type="spellStart"/>
+      <w:r>
+        <w:t>source</w:t>
+      </w:r>
+      <w:proofErr w:type="spellEnd"/>
+      <w:r>
+        <w:t xml:space="preserve"> de java.</w:t>
+      </w:r>
+    </w:p>
+    <w:p/>
+    <w:p/>
+    <w:p/>
+    <w:p/>
+    <w:p/>
+    <w:p/>
+    <w:p/>
+    <w:p/>
+    <w:p/>
+    <w:p>
+      <w:pPr>
+        <w:pStyle w:val="Ttulo1"/>
+        <w:numPr>
+          <w:ilvl w:val="0"/>
+          <w:numId w:val="4"/>
+        </w:numPr>
+      </w:pPr>
+      <w:bookmarkStart w:id="7" w:name="_Toc104322120"/>
+      <w:r>
+        <w:lastRenderedPageBreak/>
+        <w:t>Finalidad</w:t>
+      </w:r>
+      <w:bookmarkEnd w:id="7"/>
+      <w:r>
+        <w:t xml:space="preserve"> </w:t>
+      </w:r>
+    </w:p>
+    <w:p>
+      <w:r>
+        <w:t xml:space="preserve">Como se ha mencionado anteriormente, se quiere realizar un Alpha del clásico juego de Super </w:t>
+      </w:r>
+      <w:proofErr w:type="spellStart"/>
+      <w:r>
+        <w:t>Bomberman</w:t>
+      </w:r>
+      <w:proofErr w:type="spellEnd"/>
+      <w:r>
+        <w:t xml:space="preserve"> creado inicialmente para la SNES. </w:t>
+      </w:r>
+    </w:p>
+    <w:p>
+      <w:r>
+        <w:t xml:space="preserve">Como tal no se espera hacer el juego completo ni llegar a implementar todas las funcionalidades que posee el juego original, dado el </w:t>
+      </w:r>
+      <w:proofErr w:type="gramStart"/>
+      <w:r>
+        <w:t>tiempo</w:t>
+      </w:r>
+      <w:proofErr w:type="gramEnd"/>
+      <w:r>
+        <w:t xml:space="preserve"> así como los recursos utilizados que no son los mas apropiados para el desarrollo de videojuego. </w:t>
+      </w:r>
+    </w:p>
+    <w:p>
+      <w:r>
+        <w:t>Por ende, se pretende crear un juego funcional en el cual se pueda mover al personaje y destruir algunos elementos del mapa</w:t>
+      </w:r>
+      <w:r>
+        <w:t xml:space="preserve">, además de poder eliminar a los enemigos del mapa para encontrar un portal que lleve al nivel siguiente y finalizar con una pantalla de puntuación que se guarde en una base de datos y que se pueda visualizar directamente desde el juego teniendo así un recuento de las puntuaciones de las distintas  personas que jueguen a nuestro videojuego, haciendo todas las validaciones pertinentes y buscando principalmente el entretenimiento y la diversión de del jugador. </w:t>
+      </w:r>
+    </w:p>
+    <w:p/>
     <w:sectPr>
-      <w:headerReference w:type="default" r:id="rId11"/>
-      <w:footerReference w:type="default" r:id="rId12"/>
+      <w:headerReference w:type="default" r:id="rId12"/>
+      <w:footerReference w:type="default" r:id="rId13"/>
       <w:pgSz w:w="11906" w:h="16838"/>
       <w:pgMar w:top="1417" w:right="1701" w:bottom="1417" w:left="1701" w:header="708" w:footer="708" w:gutter="0"/>
       <w:pgNumType w:start="0"/>
@@ -3241,6 +4336,7 @@
         <w:calendar w:val="gregorian"/>
       </w:date>
     </w:sdtPr>
+    <w:sdtEndPr/>
     <w:sdtContent>
       <w:p>
         <w:pPr>
@@ -3664,6 +4760,92 @@
       </w:pPr>
     </w:lvl>
   </w:abstractNum>
+  <w:abstractNum w:abstractNumId="4" w15:restartNumberingAfterBreak="0">
+    <w:nsid w:val="7AD500CD"/>
+    <w:multiLevelType w:val="hybridMultilevel"/>
+    <w:tmpl w:val="81D0AB8E"/>
+    <w:lvl w:ilvl="0" w:tplc="0C0A000F">
+      <w:start w:val="1"/>
+      <w:numFmt w:val="decimal"/>
+      <w:lvlText w:val="%1."/>
+      <w:lvlJc w:val="left"/>
+      <w:pPr>
+        <w:ind w:left="720" w:hanging="360"/>
+      </w:pPr>
+    </w:lvl>
+    <w:lvl w:ilvl="1" w:tplc="0C0A0019" w:tentative="1">
+      <w:start w:val="1"/>
+      <w:numFmt w:val="lowerLetter"/>
+      <w:lvlText w:val="%2."/>
+      <w:lvlJc w:val="left"/>
+      <w:pPr>
+        <w:ind w:left="1440" w:hanging="360"/>
+      </w:pPr>
+    </w:lvl>
+    <w:lvl w:ilvl="2" w:tplc="0C0A001B" w:tentative="1">
+      <w:start w:val="1"/>
+      <w:numFmt w:val="lowerRoman"/>
+      <w:lvlText w:val="%3."/>
+      <w:lvlJc w:val="right"/>
+      <w:pPr>
+        <w:ind w:left="2160" w:hanging="180"/>
+      </w:pPr>
+    </w:lvl>
+    <w:lvl w:ilvl="3" w:tplc="0C0A000F" w:tentative="1">
+      <w:start w:val="1"/>
+      <w:numFmt w:val="decimal"/>
+      <w:lvlText w:val="%4."/>
+      <w:lvlJc w:val="left"/>
+      <w:pPr>
+        <w:ind w:left="2880" w:hanging="360"/>
+      </w:pPr>
+    </w:lvl>
+    <w:lvl w:ilvl="4" w:tplc="0C0A0019" w:tentative="1">
+      <w:start w:val="1"/>
+      <w:numFmt w:val="lowerLetter"/>
+      <w:lvlText w:val="%5."/>
+      <w:lvlJc w:val="left"/>
+      <w:pPr>
+        <w:ind w:left="3600" w:hanging="360"/>
+      </w:pPr>
+    </w:lvl>
+    <w:lvl w:ilvl="5" w:tplc="0C0A001B" w:tentative="1">
+      <w:start w:val="1"/>
+      <w:numFmt w:val="lowerRoman"/>
+      <w:lvlText w:val="%6."/>
+      <w:lvlJc w:val="right"/>
+      <w:pPr>
+        <w:ind w:left="4320" w:hanging="180"/>
+      </w:pPr>
+    </w:lvl>
+    <w:lvl w:ilvl="6" w:tplc="0C0A000F" w:tentative="1">
+      <w:start w:val="1"/>
+      <w:numFmt w:val="decimal"/>
+      <w:lvlText w:val="%7."/>
+      <w:lvlJc w:val="left"/>
+      <w:pPr>
+        <w:ind w:left="5040" w:hanging="360"/>
+      </w:pPr>
+    </w:lvl>
+    <w:lvl w:ilvl="7" w:tplc="0C0A0019" w:tentative="1">
+      <w:start w:val="1"/>
+      <w:numFmt w:val="lowerLetter"/>
+      <w:lvlText w:val="%8."/>
+      <w:lvlJc w:val="left"/>
+      <w:pPr>
+        <w:ind w:left="5760" w:hanging="360"/>
+      </w:pPr>
+    </w:lvl>
+    <w:lvl w:ilvl="8" w:tplc="0C0A001B" w:tentative="1">
+      <w:start w:val="1"/>
+      <w:numFmt w:val="lowerRoman"/>
+      <w:lvlText w:val="%9."/>
+      <w:lvlJc w:val="right"/>
+      <w:pPr>
+        <w:ind w:left="6480" w:hanging="180"/>
+      </w:pPr>
+    </w:lvl>
+  </w:abstractNum>
   <w:num w:numId="1">
     <w:abstractNumId w:val="3"/>
   </w:num>
@@ -3675,6 +4857,9 @@
   </w:num>
   <w:num w:numId="4">
     <w:abstractNumId w:val="2"/>
+  </w:num>
+  <w:num w:numId="5">
+    <w:abstractNumId w:val="4"/>
   </w:num>
 </w:numbering>
 </file>
@@ -4302,6 +5487,53 @@
       <w:shd w:val="clear" w:color="auto" w:fill="E1DFDD"/>
     </w:rPr>
   </w:style>
+  <w:style w:type="paragraph" w:styleId="TtuloTDC">
+    <w:name w:val="TOC Heading"/>
+    <w:basedOn w:val="Ttulo1"/>
+    <w:next w:val="Normal"/>
+    <w:uiPriority w:val="39"/>
+    <w:unhideWhenUsed/>
+    <w:qFormat/>
+    <w:rsid w:val="00917C7E"/>
+    <w:pPr>
+      <w:spacing w:line="259" w:lineRule="auto"/>
+      <w:jc w:val="left"/>
+      <w:outlineLvl w:val="9"/>
+    </w:pPr>
+    <w:rPr>
+      <w:rFonts w:asciiTheme="majorHAnsi" w:hAnsiTheme="majorHAnsi"/>
+      <w:b w:val="0"/>
+      <w:i w:val="0"/>
+      <w:color w:val="2F5496" w:themeColor="accent1" w:themeShade="BF"/>
+      <w:u w:val="none"/>
+      <w:lang w:eastAsia="es-ES"/>
+    </w:rPr>
+  </w:style>
+  <w:style w:type="paragraph" w:styleId="TDC1">
+    <w:name w:val="toc 1"/>
+    <w:basedOn w:val="Normal"/>
+    <w:next w:val="Normal"/>
+    <w:autoRedefine/>
+    <w:uiPriority w:val="39"/>
+    <w:unhideWhenUsed/>
+    <w:rsid w:val="00917C7E"/>
+    <w:pPr>
+      <w:spacing w:after="100"/>
+    </w:pPr>
+  </w:style>
+  <w:style w:type="paragraph" w:styleId="TDC2">
+    <w:name w:val="toc 2"/>
+    <w:basedOn w:val="Normal"/>
+    <w:next w:val="Normal"/>
+    <w:autoRedefine/>
+    <w:uiPriority w:val="39"/>
+    <w:unhideWhenUsed/>
+    <w:rsid w:val="00917C7E"/>
+    <w:pPr>
+      <w:spacing w:after="100"/>
+      <w:ind w:left="240"/>
+    </w:pPr>
+  </w:style>
 </w:styles>
 </file>
 
@@ -4379,21 +5611,21 @@
     <w:charset w:val="00"/>
     <w:family w:val="roman"/>
     <w:pitch w:val="variable"/>
-    <w:sig w:usb0="E0002EFF" w:usb1="C000785B" w:usb2="00000009" w:usb3="00000000" w:csb0="000001FF" w:csb1="00000000"/>
+    <w:sig w:usb0="E0002AFF" w:usb1="C0007843" w:usb2="00000009" w:usb3="00000000" w:csb0="000001FF" w:csb1="00000000"/>
   </w:font>
   <w:font w:name="Calibri">
     <w:panose1 w:val="020F0502020204030204"/>
     <w:charset w:val="00"/>
     <w:family w:val="swiss"/>
     <w:pitch w:val="variable"/>
-    <w:sig w:usb0="E4002EFF" w:usb1="C000247B" w:usb2="00000009" w:usb3="00000000" w:csb0="000001FF" w:csb1="00000000"/>
+    <w:sig w:usb0="E1002AFF" w:usb1="4000ACFF" w:usb2="00000009" w:usb3="00000000" w:csb0="000001FF" w:csb1="00000000"/>
   </w:font>
   <w:font w:name="Calibri Light">
     <w:panose1 w:val="020F0302020204030204"/>
     <w:charset w:val="00"/>
     <w:family w:val="swiss"/>
     <w:pitch w:val="variable"/>
-    <w:sig w:usb0="E4002EFF" w:usb1="C000247B" w:usb2="00000009" w:usb3="00000000" w:csb0="000001FF" w:csb1="00000000"/>
+    <w:sig w:usb0="A0002AEF" w:usb1="4000207B" w:usb2="00000000" w:usb3="00000000" w:csb0="000001FF" w:csb1="00000000"/>
   </w:font>
 </w:fonts>
 </file>
@@ -4416,7 +5648,9 @@
   <w:rsids>
     <w:rsidRoot w:val="00644B4D"/>
     <w:rsid w:val="00372267"/>
+    <w:rsid w:val="00374215"/>
     <w:rsid w:val="00644B4D"/>
+    <w:rsid w:val="00ED40CD"/>
   </w:rsids>
   <m:mathPr>
     <m:mathFont m:val="Cambria Math"/>
@@ -4865,14 +6099,6 @@
     <w:semiHidden/>
     <w:unhideWhenUsed/>
   </w:style>
-  <w:style w:type="paragraph" w:customStyle="1" w:styleId="5614AD2BB9914DBF9D9C61667A492683">
-    <w:name w:val="5614AD2BB9914DBF9D9C61667A492683"/>
-    <w:rsid w:val="00644B4D"/>
-  </w:style>
-  <w:style w:type="paragraph" w:customStyle="1" w:styleId="8C7441A545CA43C5BDEE7FDB142B7158">
-    <w:name w:val="8C7441A545CA43C5BDEE7FDB142B7158"/>
-    <w:rsid w:val="00644B4D"/>
-  </w:style>
   <w:style w:type="character" w:customStyle="1" w:styleId="Textodemarcadordeposicin">
     <w:name w:val="Texto de marcador de posición"/>
     <w:basedOn w:val="Fuentedeprrafopredeter"/>
@@ -4882,10 +6108,6 @@
     <w:rPr>
       <w:color w:val="808080"/>
     </w:rPr>
-  </w:style>
-  <w:style w:type="paragraph" w:customStyle="1" w:styleId="0838839F11554FBBAE8166D214601740">
-    <w:name w:val="0838839F11554FBBAE8166D214601740"/>
-    <w:rsid w:val="00644B4D"/>
   </w:style>
   <w:style w:type="paragraph" w:customStyle="1" w:styleId="11710C6E6F1D415080422BB7C03C9077">
     <w:name w:val="11710C6E6F1D415080422BB7C03C9077"/>
@@ -5211,10 +6433,22 @@
 </CoverPageProperties>
 </file>
 
+<file path=customXml/item2.xml><?xml version="1.0" encoding="utf-8"?>
+<b:Sources xmlns:b="http://schemas.openxmlformats.org/officeDocument/2006/bibliography" xmlns="http://schemas.openxmlformats.org/officeDocument/2006/bibliography" SelectedStyle="\APASixthEditionOfficeOnline.xsl" StyleName="APA" Version="6"/>
+</file>
+
 <file path=customXml/itemProps1.xml><?xml version="1.0" encoding="utf-8"?>
 <ds:datastoreItem xmlns:ds="http://schemas.openxmlformats.org/officeDocument/2006/customXml" ds:itemID="{55AF091B-3C7A-41E3-B477-F2FDAA23CFDA}">
   <ds:schemaRefs>
     <ds:schemaRef ds:uri="http://schemas.microsoft.com/office/2006/coverPageProps"/>
   </ds:schemaRefs>
 </ds:datastoreItem>
+</file>
+
+<file path=customXml/itemProps2.xml><?xml version="1.0" encoding="utf-8"?>
+<ds:datastoreItem xmlns:ds="http://schemas.openxmlformats.org/officeDocument/2006/customXml" ds:itemID="{9AD0AC87-239E-4B4C-A0D4-B1CB149F205C}">
+  <ds:schemaRefs>
+    <ds:schemaRef ds:uri="http://schemas.openxmlformats.org/officeDocument/2006/bibliography"/>
+  </ds:schemaRefs>
+</ds:datastoreItem>
 </file>
</xml_diff>